<commit_message>
colocando nome no docx
</commit_message>
<xml_diff>
--- a/APS4.docx
+++ b/APS4.docx
@@ -266,16 +266,8 @@
         <w:rPr>
           <w:lang w:val="pt-BR"/>
         </w:rPr>
-        <w:t xml:space="preserve">e submeta no </w:t>
-      </w:r>
-      <w:proofErr w:type="spellStart"/>
-      <w:r>
-        <w:rPr>
-          <w:lang w:val="pt-BR"/>
-        </w:rPr>
-        <w:t>blackboard</w:t>
-      </w:r>
-      <w:proofErr w:type="spellEnd"/>
+        <w:t>e submeta no blackboard</w:t>
+      </w:r>
       <w:r>
         <w:rPr>
           <w:lang w:val="pt-BR"/>
@@ -454,6 +446,15 @@
                 <w:lang w:eastAsia="ja-JP"/>
               </w:rPr>
             </w:pPr>
+            <w:r>
+              <w:rPr>
+                <w:rFonts w:asciiTheme="minorHAnsi" w:eastAsiaTheme="minorEastAsia" w:hAnsiTheme="minorHAnsi" w:cstheme="minorBidi"/>
+                <w:sz w:val="22"/>
+                <w:szCs w:val="22"/>
+                <w:lang w:eastAsia="ja-JP"/>
+              </w:rPr>
+              <w:t>11</w:t>
+            </w:r>
           </w:p>
         </w:tc>
       </w:tr>
@@ -496,6 +497,9 @@
             <w:pPr>
               <w:spacing w:after="160"/>
             </w:pPr>
+            <w:r>
+              <w:t>João Pedro Meirelles</w:t>
+            </w:r>
           </w:p>
         </w:tc>
       </w:tr>
@@ -508,6 +512,9 @@
             <w:pPr>
               <w:spacing w:after="160"/>
             </w:pPr>
+            <w:r>
+              <w:t>Rafael Almada</w:t>
+            </w:r>
           </w:p>
         </w:tc>
       </w:tr>
@@ -520,6 +527,9 @@
             <w:pPr>
               <w:spacing w:after="160"/>
             </w:pPr>
+            <w:r>
+              <w:t>Rafael dos Santos</w:t>
+            </w:r>
           </w:p>
         </w:tc>
       </w:tr>
@@ -2960,7 +2970,7 @@
     <w:lsdException w:name="Table Web 2" w:semiHidden="1" w:unhideWhenUsed="1"/>
     <w:lsdException w:name="Table Web 3" w:semiHidden="1" w:unhideWhenUsed="1"/>
     <w:lsdException w:name="Balloon Text" w:semiHidden="1" w:unhideWhenUsed="1"/>
-    <w:lsdException w:name="Table Grid" w:semiHidden="1" w:uiPriority="59" w:unhideWhenUsed="1"/>
+    <w:lsdException w:name="Table Grid" w:uiPriority="59"/>
     <w:lsdException w:name="Table Theme" w:semiHidden="1" w:unhideWhenUsed="1"/>
     <w:lsdException w:name="Placeholder Text" w:semiHidden="1"/>
     <w:lsdException w:name="No Spacing" w:uiPriority="1" w:qFormat="1"/>
@@ -3441,6 +3451,7 @@
   <w:style w:type="character" w:default="1" w:styleId="Fontepargpadro">
     <w:name w:val="Default Paragraph Font"/>
     <w:uiPriority w:val="1"/>
+    <w:semiHidden/>
     <w:unhideWhenUsed/>
   </w:style>
   <w:style w:type="table" w:default="1" w:styleId="Tabelanormal">
@@ -4517,6 +4528,10 @@
 </file>
 
 <file path=customXml/item1.xml><?xml version="1.0" encoding="utf-8"?>
+<b:Sources xmlns:b="http://schemas.openxmlformats.org/officeDocument/2006/bibliography" xmlns="http://schemas.openxmlformats.org/officeDocument/2006/bibliography" SelectedStyle="\APA.XSL" StyleName="APA Fifth Edition"/>
+</file>
+
+<file path=customXml/item2.xml><?xml version="1.0" encoding="utf-8"?>
 <?mso-contentType ?>
 <FormTemplates xmlns="http://schemas.microsoft.com/sharepoint/v3/contenttype/forms">
   <Display>DocumentLibraryForm</Display>
@@ -4525,22 +4540,18 @@
 </FormTemplates>
 </file>
 
-<file path=customXml/item2.xml><?xml version="1.0" encoding="utf-8"?>
-<b:Sources xmlns:b="http://schemas.openxmlformats.org/officeDocument/2006/bibliography" xmlns="http://schemas.openxmlformats.org/officeDocument/2006/bibliography" SelectedStyle="\APA.XSL" StyleName="APA Fifth Edition"/>
+<file path=customXml/itemProps1.xml><?xml version="1.0" encoding="utf-8"?>
+<ds:datastoreItem xmlns:ds="http://schemas.openxmlformats.org/officeDocument/2006/customXml" ds:itemID="{E400887C-2CE4-4D64-B865-DE9F70C07913}">
+  <ds:schemaRefs>
+    <ds:schemaRef ds:uri="http://schemas.openxmlformats.org/officeDocument/2006/bibliography"/>
+  </ds:schemaRefs>
+</ds:datastoreItem>
 </file>
 
-<file path=customXml/itemProps1.xml><?xml version="1.0" encoding="utf-8"?>
+<file path=customXml/itemProps2.xml><?xml version="1.0" encoding="utf-8"?>
 <ds:datastoreItem xmlns:ds="http://schemas.openxmlformats.org/officeDocument/2006/customXml" ds:itemID="{499EA1EC-B023-4266-9865-E1EDA122A8C9}">
   <ds:schemaRefs>
     <ds:schemaRef ds:uri="http://schemas.microsoft.com/sharepoint/v3/contenttype/forms"/>
   </ds:schemaRefs>
 </ds:datastoreItem>
-</file>
-
-<file path=customXml/itemProps2.xml><?xml version="1.0" encoding="utf-8"?>
-<ds:datastoreItem xmlns:ds="http://schemas.openxmlformats.org/officeDocument/2006/customXml" ds:itemID="{E400887C-2CE4-4D64-B865-DE9F70C07913}">
-  <ds:schemaRefs>
-    <ds:schemaRef ds:uri="http://schemas.openxmlformats.org/officeDocument/2006/bibliography"/>
-  </ds:schemaRefs>
-</ds:datastoreItem>
 </file>
</xml_diff>

<commit_message>
Questão 2 - consertada
</commit_message>
<xml_diff>
--- a/APS4.docx
+++ b/APS4.docx
@@ -2540,7 +2540,39 @@
                 <w:sz w:val="21"/>
                 <w:szCs w:val="21"/>
               </w:rPr>
-              <w:t>Isolando agora o termo da concentração futura que se encontra na primeira equação desta tarefa:</w:t>
+              <w:t>Isolando agora o termo da concentração futura que se encontra na primeira equação d</w:t>
+            </w:r>
+            <w:r>
+              <w:rPr>
+                <w:rFonts w:asciiTheme="minorHAnsi" w:hAnsiTheme="minorHAnsi" w:cstheme="minorHAnsi"/>
+                <w:sz w:val="21"/>
+                <w:szCs w:val="21"/>
+              </w:rPr>
+              <w:t>a</w:t>
+            </w:r>
+            <w:r>
+              <w:rPr>
+                <w:rFonts w:asciiTheme="minorHAnsi" w:hAnsiTheme="minorHAnsi" w:cstheme="minorHAnsi"/>
+                <w:sz w:val="21"/>
+                <w:szCs w:val="21"/>
+              </w:rPr>
+              <w:t xml:space="preserve"> tarefa</w:t>
+            </w:r>
+            <w:r>
+              <w:rPr>
+                <w:rFonts w:asciiTheme="minorHAnsi" w:hAnsiTheme="minorHAnsi" w:cstheme="minorHAnsi"/>
+                <w:sz w:val="21"/>
+                <w:szCs w:val="21"/>
+              </w:rPr>
+              <w:t xml:space="preserve"> 1</w:t>
+            </w:r>
+            <w:r>
+              <w:rPr>
+                <w:rFonts w:asciiTheme="minorHAnsi" w:hAnsiTheme="minorHAnsi" w:cstheme="minorHAnsi"/>
+                <w:sz w:val="21"/>
+                <w:szCs w:val="21"/>
+              </w:rPr>
+              <w:t>:</w:t>
             </w:r>
           </w:p>
           <w:p>

</xml_diff>

<commit_message>
corrigindo equacoes tarefa 1
</commit_message>
<xml_diff>
--- a/APS4.docx
+++ b/APS4.docx
@@ -1061,6 +1061,506 @@
                     <w:sz w:val="21"/>
                     <w:szCs w:val="21"/>
                   </w:rPr>
+                  <m:t xml:space="preserve">= </m:t>
+                </m:r>
+                <m:f>
+                  <m:fPr>
+                    <m:ctrlPr>
+                      <w:rPr>
+                        <w:rFonts w:ascii="Cambria Math" w:hAnsi="Cambria Math" w:cstheme="minorHAnsi"/>
+                        <w:i/>
+                        <w:sz w:val="21"/>
+                        <w:szCs w:val="21"/>
+                      </w:rPr>
+                    </m:ctrlPr>
+                  </m:fPr>
+                  <m:num>
+                    <m:sSubSup>
+                      <m:sSubSupPr>
+                        <m:ctrlPr>
+                          <w:rPr>
+                            <w:rFonts w:ascii="Cambria Math" w:hAnsi="Cambria Math" w:cstheme="minorHAnsi"/>
+                            <w:i/>
+                            <w:sz w:val="21"/>
+                            <w:szCs w:val="21"/>
+                          </w:rPr>
+                        </m:ctrlPr>
+                      </m:sSubSupPr>
+                      <m:e>
+                        <m:r>
+                          <w:rPr>
+                            <w:rFonts w:ascii="Cambria Math" w:hAnsi="Cambria Math" w:cstheme="minorHAnsi"/>
+                            <w:sz w:val="21"/>
+                            <w:szCs w:val="21"/>
+                          </w:rPr>
+                          <m:t>(C</m:t>
+                        </m:r>
+                      </m:e>
+                      <m:sub>
+                        <m:r>
+                          <w:rPr>
+                            <w:rFonts w:ascii="Cambria Math" w:hAnsi="Cambria Math" w:cstheme="minorHAnsi"/>
+                            <w:sz w:val="21"/>
+                            <w:szCs w:val="21"/>
+                          </w:rPr>
+                          <m:t>i,j</m:t>
+                        </m:r>
+                      </m:sub>
+                      <m:sup>
+                        <m:r>
+                          <w:rPr>
+                            <w:rFonts w:ascii="Cambria Math" w:hAnsi="Cambria Math" w:cstheme="minorHAnsi"/>
+                            <w:sz w:val="21"/>
+                            <w:szCs w:val="21"/>
+                          </w:rPr>
+                          <m:t>l+1</m:t>
+                        </m:r>
+                      </m:sup>
+                    </m:sSubSup>
+                    <m:r>
+                      <w:rPr>
+                        <w:rFonts w:ascii="Cambria Math" w:hAnsi="Cambria Math" w:cstheme="minorHAnsi"/>
+                        <w:sz w:val="21"/>
+                        <w:szCs w:val="21"/>
+                      </w:rPr>
+                      <m:t>-</m:t>
+                    </m:r>
+                    <m:sSubSup>
+                      <m:sSubSupPr>
+                        <m:ctrlPr>
+                          <w:rPr>
+                            <w:rFonts w:ascii="Cambria Math" w:hAnsi="Cambria Math" w:cstheme="minorHAnsi"/>
+                            <w:i/>
+                            <w:sz w:val="21"/>
+                            <w:szCs w:val="21"/>
+                          </w:rPr>
+                        </m:ctrlPr>
+                      </m:sSubSupPr>
+                      <m:e>
+                        <m:r>
+                          <w:rPr>
+                            <w:rFonts w:ascii="Cambria Math" w:hAnsi="Cambria Math" w:cstheme="minorHAnsi"/>
+                            <w:sz w:val="21"/>
+                            <w:szCs w:val="21"/>
+                          </w:rPr>
+                          <m:t>C</m:t>
+                        </m:r>
+                      </m:e>
+                      <m:sub>
+                        <m:r>
+                          <w:rPr>
+                            <w:rFonts w:ascii="Cambria Math" w:hAnsi="Cambria Math" w:cstheme="minorHAnsi"/>
+                            <w:sz w:val="21"/>
+                            <w:szCs w:val="21"/>
+                          </w:rPr>
+                          <m:t>i,j</m:t>
+                        </m:r>
+                      </m:sub>
+                      <m:sup>
+                        <m:r>
+                          <w:rPr>
+                            <w:rFonts w:ascii="Cambria Math" w:hAnsi="Cambria Math" w:cstheme="minorHAnsi"/>
+                            <w:sz w:val="21"/>
+                            <w:szCs w:val="21"/>
+                          </w:rPr>
+                          <m:t>l</m:t>
+                        </m:r>
+                      </m:sup>
+                    </m:sSubSup>
+                    <m:r>
+                      <w:rPr>
+                        <w:rFonts w:ascii="Cambria Math" w:hAnsi="Cambria Math" w:cstheme="minorHAnsi"/>
+                        <w:sz w:val="21"/>
+                        <w:szCs w:val="21"/>
+                      </w:rPr>
+                      <m:t>)</m:t>
+                    </m:r>
+                  </m:num>
+                  <m:den>
+                    <m:r>
+                      <w:rPr>
+                        <w:rFonts w:ascii="Cambria Math" w:hAnsi="Cambria Math" w:cstheme="minorHAnsi"/>
+                        <w:sz w:val="21"/>
+                        <w:szCs w:val="21"/>
+                      </w:rPr>
+                      <m:t>∆</m:t>
+                    </m:r>
+                    <m:r>
+                      <w:rPr>
+                        <w:rFonts w:ascii="Cambria Math" w:hAnsi="Cambria Math" w:cstheme="minorHAnsi"/>
+                        <w:sz w:val="21"/>
+                        <w:szCs w:val="21"/>
+                      </w:rPr>
+                      <m:t>x</m:t>
+                    </m:r>
+                  </m:den>
+                </m:f>
+              </m:oMath>
+            </m:oMathPara>
+          </w:p>
+          <w:p>
+            <w:pPr>
+              <w:spacing w:line="360" w:lineRule="auto"/>
+              <w:rPr>
+                <w:rFonts w:asciiTheme="minorHAnsi" w:hAnsiTheme="minorHAnsi" w:cstheme="minorHAnsi"/>
+                <w:sz w:val="21"/>
+                <w:szCs w:val="21"/>
+              </w:rPr>
+            </w:pPr>
+            <m:oMathPara>
+              <m:oMath>
+                <m:f>
+                  <m:fPr>
+                    <m:ctrlPr>
+                      <w:rPr>
+                        <w:rFonts w:ascii="Cambria Math" w:hAnsi="Cambria Math" w:cstheme="minorHAnsi"/>
+                        <w:i/>
+                        <w:sz w:val="21"/>
+                        <w:szCs w:val="21"/>
+                      </w:rPr>
+                    </m:ctrlPr>
+                  </m:fPr>
+                  <m:num>
+                    <m:r>
+                      <w:rPr>
+                        <w:rFonts w:ascii="Cambria Math" w:hAnsi="Cambria Math" w:cstheme="minorHAnsi"/>
+                        <w:sz w:val="21"/>
+                        <w:szCs w:val="21"/>
+                      </w:rPr>
+                      <m:t>∂</m:t>
+                    </m:r>
+                    <m:sSub>
+                      <m:sSubPr>
+                        <m:ctrlPr>
+                          <w:rPr>
+                            <w:rFonts w:ascii="Cambria Math" w:hAnsi="Cambria Math" w:cstheme="minorHAnsi"/>
+                            <w:i/>
+                            <w:sz w:val="21"/>
+                            <w:szCs w:val="21"/>
+                          </w:rPr>
+                        </m:ctrlPr>
+                      </m:sSubPr>
+                      <m:e>
+                        <m:r>
+                          <w:rPr>
+                            <w:rFonts w:ascii="Cambria Math" w:hAnsi="Cambria Math" w:cstheme="minorHAnsi"/>
+                            <w:sz w:val="21"/>
+                            <w:szCs w:val="21"/>
+                          </w:rPr>
+                          <m:t>C</m:t>
+                        </m:r>
+                      </m:e>
+                      <m:sub>
+                        <m:r>
+                          <w:rPr>
+                            <w:rFonts w:ascii="Cambria Math" w:hAnsi="Cambria Math" w:cstheme="minorHAnsi"/>
+                            <w:sz w:val="21"/>
+                            <w:szCs w:val="21"/>
+                          </w:rPr>
+                          <m:t>(x,y,t)</m:t>
+                        </m:r>
+                      </m:sub>
+                    </m:sSub>
+                  </m:num>
+                  <m:den>
+                    <m:r>
+                      <w:rPr>
+                        <w:rFonts w:ascii="Cambria Math" w:hAnsi="Cambria Math" w:cstheme="minorHAnsi"/>
+                        <w:sz w:val="21"/>
+                        <w:szCs w:val="21"/>
+                      </w:rPr>
+                      <m:t>∂</m:t>
+                    </m:r>
+                    <m:r>
+                      <w:rPr>
+                        <w:rFonts w:ascii="Cambria Math" w:hAnsi="Cambria Math" w:cstheme="minorHAnsi"/>
+                        <w:sz w:val="21"/>
+                        <w:szCs w:val="21"/>
+                      </w:rPr>
+                      <m:t>y</m:t>
+                    </m:r>
+                  </m:den>
+                </m:f>
+                <m:r>
+                  <w:rPr>
+                    <w:rFonts w:ascii="Cambria Math" w:hAnsi="Cambria Math" w:cstheme="minorHAnsi"/>
+                    <w:sz w:val="21"/>
+                    <w:szCs w:val="21"/>
+                  </w:rPr>
+                  <m:t xml:space="preserve">= </m:t>
+                </m:r>
+                <m:f>
+                  <m:fPr>
+                    <m:ctrlPr>
+                      <w:rPr>
+                        <w:rFonts w:ascii="Cambria Math" w:hAnsi="Cambria Math" w:cstheme="minorHAnsi"/>
+                        <w:i/>
+                        <w:sz w:val="21"/>
+                        <w:szCs w:val="21"/>
+                      </w:rPr>
+                    </m:ctrlPr>
+                  </m:fPr>
+                  <m:num>
+                    <m:sSubSup>
+                      <m:sSubSupPr>
+                        <m:ctrlPr>
+                          <w:rPr>
+                            <w:rFonts w:ascii="Cambria Math" w:hAnsi="Cambria Math" w:cstheme="minorHAnsi"/>
+                            <w:i/>
+                            <w:sz w:val="21"/>
+                            <w:szCs w:val="21"/>
+                          </w:rPr>
+                        </m:ctrlPr>
+                      </m:sSubSupPr>
+                      <m:e>
+                        <m:r>
+                          <w:rPr>
+                            <w:rFonts w:ascii="Cambria Math" w:hAnsi="Cambria Math" w:cstheme="minorHAnsi"/>
+                            <w:sz w:val="21"/>
+                            <w:szCs w:val="21"/>
+                          </w:rPr>
+                          <m:t>(C</m:t>
+                        </m:r>
+                      </m:e>
+                      <m:sub>
+                        <m:r>
+                          <w:rPr>
+                            <w:rFonts w:ascii="Cambria Math" w:hAnsi="Cambria Math" w:cstheme="minorHAnsi"/>
+                            <w:sz w:val="21"/>
+                            <w:szCs w:val="21"/>
+                          </w:rPr>
+                          <m:t>i,j</m:t>
+                        </m:r>
+                      </m:sub>
+                      <m:sup>
+                        <m:r>
+                          <w:rPr>
+                            <w:rFonts w:ascii="Cambria Math" w:hAnsi="Cambria Math" w:cstheme="minorHAnsi"/>
+                            <w:sz w:val="21"/>
+                            <w:szCs w:val="21"/>
+                          </w:rPr>
+                          <m:t>l+1</m:t>
+                        </m:r>
+                      </m:sup>
+                    </m:sSubSup>
+                    <m:r>
+                      <w:rPr>
+                        <w:rFonts w:ascii="Cambria Math" w:hAnsi="Cambria Math" w:cstheme="minorHAnsi"/>
+                        <w:sz w:val="21"/>
+                        <w:szCs w:val="21"/>
+                      </w:rPr>
+                      <m:t>-</m:t>
+                    </m:r>
+                    <m:sSubSup>
+                      <m:sSubSupPr>
+                        <m:ctrlPr>
+                          <w:rPr>
+                            <w:rFonts w:ascii="Cambria Math" w:hAnsi="Cambria Math" w:cstheme="minorHAnsi"/>
+                            <w:i/>
+                            <w:sz w:val="21"/>
+                            <w:szCs w:val="21"/>
+                          </w:rPr>
+                        </m:ctrlPr>
+                      </m:sSubSupPr>
+                      <m:e>
+                        <m:r>
+                          <w:rPr>
+                            <w:rFonts w:ascii="Cambria Math" w:hAnsi="Cambria Math" w:cstheme="minorHAnsi"/>
+                            <w:sz w:val="21"/>
+                            <w:szCs w:val="21"/>
+                          </w:rPr>
+                          <m:t>C</m:t>
+                        </m:r>
+                      </m:e>
+                      <m:sub>
+                        <m:r>
+                          <w:rPr>
+                            <w:rFonts w:ascii="Cambria Math" w:hAnsi="Cambria Math" w:cstheme="minorHAnsi"/>
+                            <w:sz w:val="21"/>
+                            <w:szCs w:val="21"/>
+                          </w:rPr>
+                          <m:t>i,j</m:t>
+                        </m:r>
+                      </m:sub>
+                      <m:sup>
+                        <m:r>
+                          <w:rPr>
+                            <w:rFonts w:ascii="Cambria Math" w:hAnsi="Cambria Math" w:cstheme="minorHAnsi"/>
+                            <w:sz w:val="21"/>
+                            <w:szCs w:val="21"/>
+                          </w:rPr>
+                          <m:t>l</m:t>
+                        </m:r>
+                      </m:sup>
+                    </m:sSubSup>
+                    <m:r>
+                      <w:rPr>
+                        <w:rFonts w:ascii="Cambria Math" w:hAnsi="Cambria Math" w:cstheme="minorHAnsi"/>
+                        <w:sz w:val="21"/>
+                        <w:szCs w:val="21"/>
+                      </w:rPr>
+                      <m:t>)</m:t>
+                    </m:r>
+                  </m:num>
+                  <m:den>
+                    <m:r>
+                      <w:rPr>
+                        <w:rFonts w:ascii="Cambria Math" w:hAnsi="Cambria Math" w:cstheme="minorHAnsi"/>
+                        <w:sz w:val="21"/>
+                        <w:szCs w:val="21"/>
+                      </w:rPr>
+                      <m:t>∆</m:t>
+                    </m:r>
+                    <m:r>
+                      <w:rPr>
+                        <w:rFonts w:ascii="Cambria Math" w:hAnsi="Cambria Math" w:cstheme="minorHAnsi"/>
+                        <w:sz w:val="21"/>
+                        <w:szCs w:val="21"/>
+                      </w:rPr>
+                      <m:t>y</m:t>
+                    </m:r>
+                  </m:den>
+                </m:f>
+              </m:oMath>
+            </m:oMathPara>
+          </w:p>
+          <w:p>
+            <w:pPr>
+              <w:spacing w:line="360" w:lineRule="auto"/>
+              <w:rPr>
+                <w:rFonts w:asciiTheme="minorHAnsi" w:hAnsiTheme="minorHAnsi" w:cstheme="minorHAnsi"/>
+                <w:sz w:val="21"/>
+                <w:szCs w:val="21"/>
+              </w:rPr>
+            </w:pPr>
+            <m:oMathPara>
+              <m:oMath>
+                <m:f>
+                  <m:fPr>
+                    <m:ctrlPr>
+                      <w:rPr>
+                        <w:rFonts w:ascii="Cambria Math" w:hAnsi="Cambria Math" w:cstheme="minorHAnsi"/>
+                        <w:i/>
+                        <w:sz w:val="21"/>
+                        <w:szCs w:val="21"/>
+                      </w:rPr>
+                    </m:ctrlPr>
+                  </m:fPr>
+                  <m:num>
+                    <m:sSup>
+                      <m:sSupPr>
+                        <m:ctrlPr>
+                          <w:rPr>
+                            <w:rFonts w:ascii="Cambria Math" w:hAnsi="Cambria Math" w:cstheme="minorHAnsi"/>
+                            <w:i/>
+                            <w:sz w:val="21"/>
+                            <w:szCs w:val="21"/>
+                          </w:rPr>
+                        </m:ctrlPr>
+                      </m:sSupPr>
+                      <m:e>
+                        <m:r>
+                          <w:rPr>
+                            <w:rFonts w:ascii="Cambria Math" w:hAnsi="Cambria Math" w:cstheme="minorHAnsi"/>
+                            <w:sz w:val="21"/>
+                            <w:szCs w:val="21"/>
+                          </w:rPr>
+                          <m:t>∂</m:t>
+                        </m:r>
+                      </m:e>
+                      <m:sup>
+                        <m:r>
+                          <w:rPr>
+                            <w:rFonts w:ascii="Cambria Math" w:hAnsi="Cambria Math" w:cstheme="minorHAnsi"/>
+                            <w:sz w:val="21"/>
+                            <w:szCs w:val="21"/>
+                          </w:rPr>
+                          <m:t>2</m:t>
+                        </m:r>
+                      </m:sup>
+                    </m:sSup>
+                    <m:sSub>
+                      <m:sSubPr>
+                        <m:ctrlPr>
+                          <w:rPr>
+                            <w:rFonts w:ascii="Cambria Math" w:hAnsi="Cambria Math" w:cstheme="minorHAnsi"/>
+                            <w:i/>
+                            <w:sz w:val="21"/>
+                            <w:szCs w:val="21"/>
+                          </w:rPr>
+                        </m:ctrlPr>
+                      </m:sSubPr>
+                      <m:e>
+                        <m:r>
+                          <w:rPr>
+                            <w:rFonts w:ascii="Cambria Math" w:hAnsi="Cambria Math" w:cstheme="minorHAnsi"/>
+                            <w:sz w:val="21"/>
+                            <w:szCs w:val="21"/>
+                          </w:rPr>
+                          <m:t>C</m:t>
+                        </m:r>
+                      </m:e>
+                      <m:sub>
+                        <m:r>
+                          <w:rPr>
+                            <w:rFonts w:ascii="Cambria Math" w:hAnsi="Cambria Math" w:cstheme="minorHAnsi"/>
+                            <w:sz w:val="21"/>
+                            <w:szCs w:val="21"/>
+                          </w:rPr>
+                          <m:t>(x,y,t)</m:t>
+                        </m:r>
+                      </m:sub>
+                    </m:sSub>
+                  </m:num>
+                  <m:den>
+                    <m:r>
+                      <w:rPr>
+                        <w:rFonts w:ascii="Cambria Math" w:hAnsi="Cambria Math" w:cstheme="minorHAnsi"/>
+                        <w:sz w:val="21"/>
+                        <w:szCs w:val="21"/>
+                      </w:rPr>
+                      <m:t>∂</m:t>
+                    </m:r>
+                    <m:sSup>
+                      <m:sSupPr>
+                        <m:ctrlPr>
+                          <w:rPr>
+                            <w:rFonts w:ascii="Cambria Math" w:hAnsi="Cambria Math" w:cstheme="minorHAnsi"/>
+                            <w:i/>
+                            <w:sz w:val="21"/>
+                            <w:szCs w:val="21"/>
+                          </w:rPr>
+                        </m:ctrlPr>
+                      </m:sSupPr>
+                      <m:e>
+                        <m:r>
+                          <w:rPr>
+                            <w:rFonts w:ascii="Cambria Math" w:hAnsi="Cambria Math" w:cstheme="minorHAnsi"/>
+                            <w:sz w:val="21"/>
+                            <w:szCs w:val="21"/>
+                          </w:rPr>
+                          <m:t>x</m:t>
+                        </m:r>
+                      </m:e>
+                      <m:sup>
+                        <m:r>
+                          <w:rPr>
+                            <w:rFonts w:ascii="Cambria Math" w:hAnsi="Cambria Math" w:cstheme="minorHAnsi"/>
+                            <w:sz w:val="21"/>
+                            <w:szCs w:val="21"/>
+                          </w:rPr>
+                          <m:t>2</m:t>
+                        </m:r>
+                      </m:sup>
+                    </m:sSup>
+                  </m:den>
+                </m:f>
+                <m:r>
+                  <w:rPr>
+                    <w:rFonts w:ascii="Cambria Math" w:hAnsi="Cambria Math" w:cstheme="minorHAnsi"/>
+                    <w:sz w:val="21"/>
+                    <w:szCs w:val="21"/>
+                  </w:rPr>
                   <m:t>=</m:t>
                 </m:r>
                 <m:f>
@@ -1295,14 +1795,38 @@
                     </m:ctrlPr>
                   </m:fPr>
                   <m:num>
-                    <m:r>
-                      <w:rPr>
-                        <w:rFonts w:ascii="Cambria Math" w:hAnsi="Cambria Math" w:cstheme="minorHAnsi"/>
-                        <w:sz w:val="21"/>
-                        <w:szCs w:val="21"/>
-                      </w:rPr>
-                      <m:t>∂</m:t>
-                    </m:r>
+                    <m:sSup>
+                      <m:sSupPr>
+                        <m:ctrlPr>
+                          <w:rPr>
+                            <w:rFonts w:ascii="Cambria Math" w:hAnsi="Cambria Math" w:cstheme="minorHAnsi"/>
+                            <w:i/>
+                            <w:sz w:val="21"/>
+                            <w:szCs w:val="21"/>
+                          </w:rPr>
+                        </m:ctrlPr>
+                      </m:sSupPr>
+                      <m:e>
+                        <m:r>
+                          <w:rPr>
+                            <w:rFonts w:ascii="Cambria Math" w:hAnsi="Cambria Math" w:cstheme="minorHAnsi"/>
+                            <w:sz w:val="21"/>
+                            <w:szCs w:val="21"/>
+                          </w:rPr>
+                          <m:t>∂</m:t>
+                        </m:r>
+                      </m:e>
+                      <m:sup>
+                        <m:r>
+                          <w:rPr>
+                            <w:rFonts w:ascii="Cambria Math" w:hAnsi="Cambria Math" w:cstheme="minorHAnsi"/>
+                            <w:sz w:val="21"/>
+                            <w:szCs w:val="21"/>
+                          </w:rPr>
+                          <m:t>2</m:t>
+                        </m:r>
+                      </m:sup>
+                    </m:sSup>
                     <m:sSub>
                       <m:sSubPr>
                         <m:ctrlPr>
@@ -1345,14 +1869,38 @@
                       </w:rPr>
                       <m:t>∂</m:t>
                     </m:r>
-                    <m:r>
-                      <w:rPr>
-                        <w:rFonts w:ascii="Cambria Math" w:hAnsi="Cambria Math" w:cstheme="minorHAnsi"/>
-                        <w:sz w:val="21"/>
-                        <w:szCs w:val="21"/>
-                      </w:rPr>
-                      <m:t>y</m:t>
-                    </m:r>
+                    <m:sSup>
+                      <m:sSupPr>
+                        <m:ctrlPr>
+                          <w:rPr>
+                            <w:rFonts w:ascii="Cambria Math" w:hAnsi="Cambria Math" w:cstheme="minorHAnsi"/>
+                            <w:i/>
+                            <w:sz w:val="21"/>
+                            <w:szCs w:val="21"/>
+                          </w:rPr>
+                        </m:ctrlPr>
+                      </m:sSupPr>
+                      <m:e>
+                        <m:r>
+                          <w:rPr>
+                            <w:rFonts w:ascii="Cambria Math" w:hAnsi="Cambria Math" w:cstheme="minorHAnsi"/>
+                            <w:sz w:val="21"/>
+                            <w:szCs w:val="21"/>
+                          </w:rPr>
+                          <m:t>y</m:t>
+                        </m:r>
+                      </m:e>
+                      <m:sup>
+                        <m:r>
+                          <w:rPr>
+                            <w:rFonts w:ascii="Cambria Math" w:hAnsi="Cambria Math" w:cstheme="minorHAnsi"/>
+                            <w:sz w:val="21"/>
+                            <w:szCs w:val="21"/>
+                          </w:rPr>
+                          <m:t>2</m:t>
+                        </m:r>
+                      </m:sup>
+                    </m:sSup>
                   </m:den>
                 </m:f>
                 <m:r>
@@ -4099,6 +4647,7 @@
           <w:rFonts w:cs="Arial"/>
           <w:lang w:val="pt-BR"/>
         </w:rPr>
+        <w:lastRenderedPageBreak/>
         <w:t>Tarefa 4</w:t>
       </w:r>
       <w:r>

</xml_diff>